<commit_message>
JWT routes secured, user nur auf eigene {id}
JWT routes  secured. das nur authentifizerte user auf routen kann zugreifen und Admin nur Mitglieder auch nur auf Ihre eigenen

user nur auf eigene {id}
</commit_message>
<xml_diff>
--- a/Plannung/Dokumentation.docx
+++ b/Plannung/Dokumentation.docx
@@ -4969,10 +4969,7 @@
       <w:bookmarkStart w:id="11" w:name="_Toc114928491"/>
       <w:r>
         <w:lastRenderedPageBreak/>
-        <w:t>S</w:t>
-      </w:r>
-      <w:r>
-        <w:t>equenzdiagramme</w:t>
+        <w:t>Sequenzdiagramme</w:t>
       </w:r>
       <w:bookmarkEnd w:id="11"/>
     </w:p>
@@ -4989,6 +4986,9 @@
     </w:p>
     <w:p>
       <w:r>
+        <w:rPr>
+          <w:noProof/>
+        </w:rPr>
         <w:drawing>
           <wp:inline distT="0" distB="0" distL="0" distR="0" wp14:anchorId="3CE8761C" wp14:editId="7FE9419D">
             <wp:extent cx="5760720" cy="3260090"/>
@@ -5043,6 +5043,9 @@
         </w:rPr>
       </w:pPr>
       <w:r>
+        <w:rPr>
+          <w:noProof/>
+        </w:rPr>
         <w:drawing>
           <wp:inline distT="0" distB="0" distL="0" distR="0" wp14:anchorId="6F092E66" wp14:editId="584FBD7A">
             <wp:extent cx="5760720" cy="3067685"/>
@@ -5104,6 +5107,9 @@
         </w:rPr>
       </w:pPr>
       <w:r>
+        <w:rPr>
+          <w:noProof/>
+        </w:rPr>
         <w:drawing>
           <wp:inline distT="0" distB="0" distL="0" distR="0" wp14:anchorId="0178D85C" wp14:editId="71A60B1A">
             <wp:extent cx="5760720" cy="3143250"/>
@@ -5165,6 +5171,9 @@
     </w:p>
     <w:p>
       <w:r>
+        <w:rPr>
+          <w:noProof/>
+        </w:rPr>
         <w:drawing>
           <wp:inline distT="0" distB="0" distL="0" distR="0" wp14:anchorId="7614834C" wp14:editId="59DB3A8F">
             <wp:extent cx="5760720" cy="3364865"/>
@@ -5222,6 +5231,9 @@
     </w:p>
     <w:p>
       <w:r>
+        <w:rPr>
+          <w:noProof/>
+        </w:rPr>
         <w:drawing>
           <wp:inline distT="0" distB="0" distL="0" distR="0" wp14:anchorId="232B2A5C" wp14:editId="487AF0A3">
             <wp:extent cx="5760720" cy="3123565"/>
@@ -5271,6 +5283,9 @@
     </w:p>
     <w:p>
       <w:r>
+        <w:rPr>
+          <w:noProof/>
+        </w:rPr>
         <w:drawing>
           <wp:inline distT="0" distB="0" distL="0" distR="0" wp14:anchorId="4121ABD3" wp14:editId="15C60B39">
             <wp:extent cx="5760720" cy="3065145"/>
@@ -5329,6 +5344,9 @@
     </w:p>
     <w:p>
       <w:r>
+        <w:rPr>
+          <w:noProof/>
+        </w:rPr>
         <w:drawing>
           <wp:inline distT="0" distB="0" distL="0" distR="0" wp14:anchorId="061C3AC4" wp14:editId="2F7E877B">
             <wp:extent cx="5760720" cy="3292475"/>
@@ -5378,6 +5396,9 @@
     </w:p>
     <w:p>
       <w:r>
+        <w:rPr>
+          <w:noProof/>
+        </w:rPr>
         <w:drawing>
           <wp:inline distT="0" distB="0" distL="0" distR="0" wp14:anchorId="0F54B8F2" wp14:editId="604389C0">
             <wp:extent cx="5760720" cy="3378200"/>
@@ -5434,6 +5455,9 @@
     </w:p>
     <w:p>
       <w:r>
+        <w:rPr>
+          <w:noProof/>
+        </w:rPr>
         <w:drawing>
           <wp:inline distT="0" distB="0" distL="0" distR="0" wp14:anchorId="7EDD336D" wp14:editId="362D84E6">
             <wp:extent cx="5760720" cy="3118485"/>
@@ -5483,6 +5507,9 @@
     </w:p>
     <w:p>
       <w:r>
+        <w:rPr>
+          <w:noProof/>
+        </w:rPr>
         <w:drawing>
           <wp:inline distT="0" distB="0" distL="0" distR="0" wp14:anchorId="234A82A7" wp14:editId="69EC8486">
             <wp:extent cx="5760720" cy="3109595"/>
@@ -5540,6 +5567,9 @@
     </w:p>
     <w:p>
       <w:r>
+        <w:rPr>
+          <w:noProof/>
+        </w:rPr>
         <w:drawing>
           <wp:inline distT="0" distB="0" distL="0" distR="0" wp14:anchorId="5131A901" wp14:editId="3E7D7647">
             <wp:extent cx="5760720" cy="3114675"/>
@@ -5589,6 +5619,9 @@
     </w:p>
     <w:p>
       <w:r>
+        <w:rPr>
+          <w:noProof/>
+        </w:rPr>
         <w:drawing>
           <wp:inline distT="0" distB="0" distL="0" distR="0" wp14:anchorId="5C9935C3" wp14:editId="241F5DAB">
             <wp:extent cx="5760720" cy="3097530"/>
@@ -5644,6 +5677,9 @@
     </w:p>
     <w:p>
       <w:r>
+        <w:rPr>
+          <w:noProof/>
+        </w:rPr>
         <w:drawing>
           <wp:inline distT="0" distB="0" distL="0" distR="0" wp14:anchorId="0E1B1A56" wp14:editId="08DF218A">
             <wp:extent cx="5760720" cy="3087370"/>
@@ -5693,6 +5729,9 @@
     </w:p>
     <w:p>
       <w:r>
+        <w:rPr>
+          <w:noProof/>
+        </w:rPr>
         <w:drawing>
           <wp:inline distT="0" distB="0" distL="0" distR="0" wp14:anchorId="6D6AB4C9" wp14:editId="7936FE25">
             <wp:extent cx="5760720" cy="4839970"/>

</xml_diff>